<commit_message>
Tried to work on schedule. I need help figuring out the dates and goals.
</commit_message>
<xml_diff>
--- a/ProjectDesignDocument.docx
+++ b/ProjectDesignDocument.docx
@@ -49,7 +49,13 @@
             <w:bookmarkStart w:id="0" w:name="_sn8odskll2nw" w:colFirst="0" w:colLast="0"/>
             <w:bookmarkEnd w:id="0"/>
             <w:r>
-              <w:t>Project Design Document</w:t>
+              <w:t>Project Design Docu</w:t>
+            </w:r>
+            <w:r>
+              <w:t>m</w:t>
+            </w:r>
+            <w:r>
+              <w:t>ent</w:t>
             </w:r>
           </w:p>
         </w:tc>

</xml_diff>

<commit_message>
Figured out my personal project timeline
</commit_message>
<xml_diff>
--- a/ProjectDesignDocument.docx
+++ b/ProjectDesignDocument.docx
@@ -2944,8 +2944,6 @@
               <w:widowControl w:val="0"/>
               <w:spacing w:line="240" w:lineRule="auto"/>
               <w:rPr>
-                <w:i/>
-                <w:color w:val="B7B7B7"/>
                 <w:sz w:val="12"/>
                 <w:szCs w:val="12"/>
               </w:rPr>
@@ -2990,17 +2988,9 @@
                     </w:numPr>
                     <w:spacing w:line="240" w:lineRule="auto"/>
                     <w:ind w:left="340" w:hanging="270"/>
-                    <w:rPr>
-                      <w:i/>
-                      <w:color w:val="B7B7B7"/>
-                    </w:rPr>
                   </w:pPr>
                   <w:r>
-                    <w:rPr>
-                      <w:i/>
-                      <w:color w:val="B7B7B7"/>
-                    </w:rPr>
-                    <w:t>Functional feature(s) by milestone #1</w:t>
+                    <w:t>get the assets, set up player controls and camera</w:t>
                   </w:r>
                 </w:p>
               </w:tc>
@@ -3011,8 +3001,6 @@
               <w:widowControl w:val="0"/>
               <w:spacing w:line="240" w:lineRule="auto"/>
               <w:rPr>
-                <w:i/>
-                <w:color w:val="B7B7B7"/>
                 <w:sz w:val="12"/>
                 <w:szCs w:val="12"/>
               </w:rPr>
@@ -3078,15 +3066,14 @@
                     <w:widowControl w:val="0"/>
                     <w:spacing w:line="240" w:lineRule="auto"/>
                     <w:rPr>
-                      <w:i/>
+                      <w:iCs/>
                     </w:rPr>
                   </w:pPr>
                   <w:r>
                     <w:rPr>
-                      <w:i/>
-                      <w:color w:val="B7B7B7"/>
-                    </w:rPr>
-                    <w:t>mm/dd</w:t>
+                      <w:iCs/>
+                    </w:rPr>
+                    <w:t>10/10</w:t>
                   </w:r>
                 </w:p>
               </w:tc>
@@ -3207,16 +3194,26 @@
                     <w:spacing w:line="240" w:lineRule="auto"/>
                     <w:ind w:left="340" w:hanging="270"/>
                     <w:rPr>
-                      <w:i/>
-                      <w:color w:val="B7B7B7"/>
+                      <w:iCs/>
                     </w:rPr>
                   </w:pPr>
                   <w:r>
                     <w:rPr>
-                      <w:i/>
-                      <w:color w:val="B7B7B7"/>
-                    </w:rPr>
-                    <w:t>Functional feature(s) by milestone #2</w:t>
+                      <w:iCs/>
+                    </w:rPr>
+                    <w:t>se</w:t>
+                  </w:r>
+                  <w:r>
+                    <w:rPr>
+                      <w:iCs/>
+                    </w:rPr>
+                    <w:t>t</w:t>
+                  </w:r>
+                  <w:r>
+                    <w:rPr>
+                      <w:iCs/>
+                    </w:rPr>
+                    <w:t xml:space="preserve"> up maze, make walls outside of camera view spawn in (maybe)</w:t>
                   </w:r>
                 </w:p>
               </w:tc>
@@ -3294,15 +3291,14 @@
                     <w:widowControl w:val="0"/>
                     <w:spacing w:line="240" w:lineRule="auto"/>
                     <w:rPr>
-                      <w:i/>
+                      <w:iCs/>
                     </w:rPr>
                   </w:pPr>
                   <w:r>
                     <w:rPr>
-                      <w:i/>
-                      <w:color w:val="B7B7B7"/>
-                    </w:rPr>
-                    <w:t>mm/dd</w:t>
+                      <w:iCs/>
+                    </w:rPr>
+                    <w:t>10/24</w:t>
                   </w:r>
                 </w:p>
               </w:tc>
@@ -3377,7 +3373,6 @@
               <w:spacing w:line="240" w:lineRule="auto"/>
               <w:rPr>
                 <w:i/>
-                <w:color w:val="B7B7B7"/>
                 <w:sz w:val="12"/>
                 <w:szCs w:val="12"/>
               </w:rPr>
@@ -3423,16 +3418,14 @@
                     <w:spacing w:line="240" w:lineRule="auto"/>
                     <w:ind w:left="340" w:hanging="270"/>
                     <w:rPr>
-                      <w:i/>
-                      <w:color w:val="B7B7B7"/>
+                      <w:iCs/>
                     </w:rPr>
                   </w:pPr>
                   <w:r>
                     <w:rPr>
-                      <w:i/>
-                      <w:color w:val="B7B7B7"/>
-                    </w:rPr>
-                    <w:t>Functional feature(s) by milestone #3</w:t>
+                      <w:iCs/>
+                    </w:rPr>
+                    <w:t>add sounds and particle effects</w:t>
                   </w:r>
                 </w:p>
               </w:tc>
@@ -3444,7 +3437,6 @@
               <w:spacing w:line="240" w:lineRule="auto"/>
               <w:rPr>
                 <w:i/>
-                <w:color w:val="B7B7B7"/>
                 <w:sz w:val="12"/>
                 <w:szCs w:val="12"/>
               </w:rPr>
@@ -3510,15 +3502,14 @@
                     <w:widowControl w:val="0"/>
                     <w:spacing w:line="240" w:lineRule="auto"/>
                     <w:rPr>
-                      <w:i/>
+                      <w:iCs/>
                     </w:rPr>
                   </w:pPr>
                   <w:r>
                     <w:rPr>
-                      <w:i/>
-                      <w:color w:val="B7B7B7"/>
-                    </w:rPr>
-                    <w:t>mm/dd</w:t>
+                      <w:iCs/>
+                    </w:rPr>
+                    <w:t>11/7</w:t>
                   </w:r>
                 </w:p>
               </w:tc>
@@ -3632,16 +3623,14 @@
                     <w:spacing w:line="240" w:lineRule="auto"/>
                     <w:ind w:left="340" w:hanging="270"/>
                     <w:rPr>
-                      <w:i/>
-                      <w:color w:val="B7B7B7"/>
+                      <w:iCs/>
                     </w:rPr>
                   </w:pPr>
                   <w:r>
                     <w:rPr>
-                      <w:i/>
-                      <w:color w:val="B7B7B7"/>
-                    </w:rPr>
-                    <w:t>Functional feature(s) by milestone #4</w:t>
+                      <w:iCs/>
+                    </w:rPr>
+                    <w:t>put in locked doors and basic puzzles</w:t>
                   </w:r>
                 </w:p>
               </w:tc>
@@ -3719,15 +3708,14 @@
                     <w:widowControl w:val="0"/>
                     <w:spacing w:line="240" w:lineRule="auto"/>
                     <w:rPr>
-                      <w:i/>
+                      <w:iCs/>
                     </w:rPr>
                   </w:pPr>
                   <w:r>
                     <w:rPr>
-                      <w:i/>
-                      <w:color w:val="B7B7B7"/>
-                    </w:rPr>
-                    <w:t>mm/dd</w:t>
+                      <w:iCs/>
+                    </w:rPr>
+                    <w:t>11/21</w:t>
                   </w:r>
                 </w:p>
               </w:tc>
@@ -3794,8 +3782,6 @@
               <w:widowControl w:val="0"/>
               <w:spacing w:line="240" w:lineRule="auto"/>
               <w:rPr>
-                <w:i/>
-                <w:color w:val="B7B7B7"/>
                 <w:sz w:val="12"/>
                 <w:szCs w:val="12"/>
               </w:rPr>
@@ -3840,17 +3826,9 @@
                     </w:numPr>
                     <w:spacing w:line="240" w:lineRule="auto"/>
                     <w:ind w:left="340" w:hanging="270"/>
-                    <w:rPr>
-                      <w:i/>
-                      <w:color w:val="B7B7B7"/>
-                    </w:rPr>
                   </w:pPr>
                   <w:r>
-                    <w:rPr>
-                      <w:i/>
-                      <w:color w:val="B7B7B7"/>
-                    </w:rPr>
-                    <w:t>Functional feature(s) by milestone #5</w:t>
+                    <w:t>add timer and title screen</w:t>
                   </w:r>
                 </w:p>
               </w:tc>
@@ -3861,8 +3839,6 @@
               <w:widowControl w:val="0"/>
               <w:spacing w:line="240" w:lineRule="auto"/>
               <w:rPr>
-                <w:i/>
-                <w:color w:val="B7B7B7"/>
                 <w:sz w:val="12"/>
                 <w:szCs w:val="12"/>
               </w:rPr>
@@ -3928,15 +3904,14 @@
                     <w:widowControl w:val="0"/>
                     <w:spacing w:line="240" w:lineRule="auto"/>
                     <w:rPr>
-                      <w:i/>
+                      <w:iCs/>
                     </w:rPr>
                   </w:pPr>
                   <w:r>
                     <w:rPr>
-                      <w:i/>
-                      <w:color w:val="B7B7B7"/>
-                    </w:rPr>
-                    <w:t>mm/dd</w:t>
+                      <w:iCs/>
+                    </w:rPr>
+                    <w:t>12/5</w:t>
                   </w:r>
                 </w:p>
               </w:tc>
@@ -4050,16 +4025,14 @@
                     <w:spacing w:line="240" w:lineRule="auto"/>
                     <w:ind w:left="340" w:hanging="270"/>
                     <w:rPr>
-                      <w:i/>
-                      <w:color w:val="B7B7B7"/>
+                      <w:iCs/>
                     </w:rPr>
                   </w:pPr>
                   <w:r>
                     <w:rPr>
-                      <w:i/>
-                      <w:color w:val="B7B7B7"/>
-                    </w:rPr>
-                    <w:t>Feature on backlog - not a part of the minimum viable product</w:t>
+                      <w:iCs/>
+                    </w:rPr>
+                    <w:t>minor platforming</w:t>
                   </w:r>
                 </w:p>
                 <w:p>
@@ -4072,16 +4045,14 @@
                     <w:spacing w:line="240" w:lineRule="auto"/>
                     <w:ind w:left="340" w:hanging="270"/>
                     <w:rPr>
-                      <w:i/>
-                      <w:color w:val="B7B7B7"/>
+                      <w:iCs/>
                     </w:rPr>
                   </w:pPr>
                   <w:r>
                     <w:rPr>
-                      <w:i/>
-                      <w:color w:val="B7B7B7"/>
-                    </w:rPr>
-                    <w:t>Feature on backlog - not a part of the minimum viable product</w:t>
+                      <w:iCs/>
+                    </w:rPr>
+                    <w:t>rescue characters</w:t>
                   </w:r>
                 </w:p>
                 <w:p>
@@ -4100,10 +4071,9 @@
                   </w:pPr>
                   <w:r>
                     <w:rPr>
-                      <w:i/>
-                      <w:color w:val="B7B7B7"/>
-                    </w:rPr>
-                    <w:t>Feature on backlog - not a part of the minimum viable product</w:t>
+                      <w:iCs/>
+                    </w:rPr>
+                    <w:t>puzzles using light and dark</w:t>
                   </w:r>
                 </w:p>
               </w:tc>
@@ -4181,15 +4151,26 @@
                     <w:widowControl w:val="0"/>
                     <w:spacing w:line="240" w:lineRule="auto"/>
                     <w:rPr>
-                      <w:i/>
+                      <w:iCs/>
                     </w:rPr>
                   </w:pPr>
                   <w:r>
                     <w:rPr>
-                      <w:i/>
-                      <w:color w:val="B7B7B7"/>
-                    </w:rPr>
-                    <w:t>mm/dd</w:t>
+                      <w:iCs/>
+                    </w:rPr>
+                    <w:t>Day of the final (a monday in december</w:t>
+                  </w:r>
+                  <w:r>
+                    <w:rPr>
+                      <w:iCs/>
+                    </w:rPr>
+                    <w:t>. probably the 14th</w:t>
+                  </w:r>
+                  <w:r>
+                    <w:rPr>
+                      <w:iCs/>
+                    </w:rPr>
+                    <w:t>)</w:t>
                   </w:r>
                 </w:p>
               </w:tc>

</xml_diff>